<commit_message>
Cambie el main para que se viera metiera dentro de los clubes y los duenos. Cambie los metodos de anadir clubes, duenos y mascotas. Adiccionalmente cree otros metodos y atributos que me suplieran estos cambios.
</commit_message>
<xml_diff>
--- a/2019-2_APII_U2_Laboratorio_Enunciado.docx
+++ b/2019-2_APII_U2_Laboratorio_Enunciado.docx
@@ -736,6 +736,8 @@
         </w:rPr>
         <w:t xml:space="preserve">Para registrar un dueño: </w:t>
       </w:r>
+      <w:bookmarkStart w:id="0" w:name="_GoBack"/>
+      <w:bookmarkEnd w:id="0"/>
     </w:p>
     <w:p>
       <w:pPr>
@@ -824,7 +826,71 @@
         <w:rPr>
           <w:highlight w:val="darkGray"/>
         </w:rPr>
-        <w:t>Implementar y utilizar los tres métodos de ordenamiento clásicos: burbuja, selección e inserción.</w:t>
+        <w:t>Implementar y utilizar los tres métodos de ordenamiento clásicos: burbuja</w:t>
+      </w:r>
+      <w:r>
+        <w:rPr>
+          <w:highlight w:val="darkGray"/>
+        </w:rPr>
+        <w:t>(club)</w:t>
+      </w:r>
+      <w:r>
+        <w:rPr>
+          <w:highlight w:val="darkGray"/>
+        </w:rPr>
+        <w:t>, selección</w:t>
+      </w:r>
+      <w:r>
+        <w:rPr>
+          <w:highlight w:val="darkGray"/>
+        </w:rPr>
+        <w:t>(</w:t>
+      </w:r>
+      <w:proofErr w:type="spellStart"/>
+      <w:r>
+        <w:rPr>
+          <w:highlight w:val="darkGray"/>
+        </w:rPr>
+        <w:t>owner</w:t>
+      </w:r>
+      <w:proofErr w:type="spellEnd"/>
+      <w:r>
+        <w:rPr>
+          <w:highlight w:val="darkGray"/>
+        </w:rPr>
+        <w:t>)</w:t>
+      </w:r>
+      <w:r>
+        <w:rPr>
+          <w:highlight w:val="darkGray"/>
+        </w:rPr>
+        <w:t xml:space="preserve"> e inserción</w:t>
+      </w:r>
+      <w:r>
+        <w:rPr>
+          <w:highlight w:val="darkGray"/>
+        </w:rPr>
+        <w:t>(</w:t>
+      </w:r>
+      <w:proofErr w:type="spellStart"/>
+      <w:r>
+        <w:rPr>
+          <w:highlight w:val="darkGray"/>
+        </w:rPr>
+        <w:t>pet</w:t>
+      </w:r>
+      <w:proofErr w:type="spellEnd"/>
+      <w:r>
+        <w:rPr>
+          <w:highlight w:val="darkGray"/>
+        </w:rPr>
+        <w:t>)</w:t>
+      </w:r>
+      <w:r>
+        <w:rPr>
+          <w:highlight w:val="darkGray"/>
+        </w:rPr>
+        <w:t>.</w:t>
       </w:r>
     </w:p>
     <w:p>
@@ -862,6 +928,7 @@
           <w:color w:val="FFFFFF" w:themeColor="background1"/>
           <w:highlight w:val="black"/>
         </w:rPr>
+        <w:lastRenderedPageBreak/>
         <w:t>Utilizar la interface Comparable.</w:t>
       </w:r>
     </w:p>
@@ -882,7 +949,6 @@
           <w:color w:val="FFFFFF" w:themeColor="background1"/>
           <w:highlight w:val="black"/>
         </w:rPr>
-        <w:lastRenderedPageBreak/>
         <w:t>Utilizar la interface Comparator.</w:t>
       </w:r>
     </w:p>
@@ -945,8 +1011,6 @@
         </w:rPr>
         <w:t>Comparator.</w:t>
       </w:r>
-      <w:bookmarkStart w:id="0" w:name="_GoBack"/>
-      <w:bookmarkEnd w:id="0"/>
     </w:p>
     <w:p>
       <w:pPr>

</xml_diff>